<commit_message>
Updated modules done on Day 3  with exercise
</commit_message>
<xml_diff>
--- a/docs/practicals/3_rmarkdownsolution.docx
+++ b/docs/practicals/3_rmarkdownsolution.docx
@@ -48,50 +48,30 @@
         <w:r>
           <w:rPr>
             <w:rStyle w:val="Hyperlink"/>
-            <w:iCs/>
-            <w:i/>
-            <w:bCs/>
-            <w:b/>
           </w:rPr>
           <w:t xml:space="preserve">Gbadamassi</w:t>
         </w:r>
         <w:r>
           <w:rPr>
             <w:rStyle w:val="Hyperlink"/>
-            <w:iCs/>
-            <w:i/>
-            <w:bCs/>
-            <w:b/>
           </w:rPr>
           <w:t xml:space="preserve"> </w:t>
         </w:r>
         <w:r>
           <w:rPr>
             <w:rStyle w:val="Hyperlink"/>
-            <w:iCs/>
-            <w:i/>
-            <w:bCs/>
-            <w:b/>
           </w:rPr>
           <w:t xml:space="preserve">G.O.</w:t>
         </w:r>
         <w:r>
           <w:rPr>
             <w:rStyle w:val="Hyperlink"/>
-            <w:iCs/>
-            <w:i/>
-            <w:bCs/>
-            <w:b/>
           </w:rPr>
           <w:t xml:space="preserve"> </w:t>
         </w:r>
         <w:r>
           <w:rPr>
             <w:rStyle w:val="Hyperlink"/>
-            <w:iCs/>
-            <w:i/>
-            <w:bCs/>
-            <w:b/>
           </w:rPr>
           <w:t xml:space="preserve">Dossa</w:t>
         </w:r>
@@ -114,7 +94,7 @@
         <w:t xml:space="preserve"> </w:t>
       </w:r>
       <w:r>
-        <w:t xml:space="preserve">2021-10-31</w:t>
+        <w:t xml:space="preserve">2022-06-29</w:t>
       </w:r>
     </w:p>
     <w:bookmarkStart w:id="22" w:name="acknowledgements"/>
@@ -146,7 +126,7 @@
       </w:hyperlink>
     </w:p>
     <w:bookmarkEnd w:id="22"/>
-    <w:bookmarkStart w:id="34" w:name="data-exploration"/>
+    <w:bookmarkStart w:id="38" w:name="data-exploration"/>
     <w:p>
       <w:pPr>
         <w:pStyle w:val="Heading1"/>
@@ -207,39 +187,6 @@
       </w:r>
       <w:r>
         <w:t xml:space="preserve">.</w:t>
-      </w:r>
-    </w:p>
-    <w:p>
-      <w:pPr>
-        <w:pStyle w:val="SourceCode"/>
-      </w:pPr>
-      <w:r>
-        <w:rPr>
-          <w:rStyle w:val="VerbatimChar"/>
-        </w:rPr>
-        <w:t xml:space="preserve">## Warning: package 'palmerpenguins' was built under R version 4.1.1</w:t>
-      </w:r>
-    </w:p>
-    <w:p>
-      <w:pPr>
-        <w:pStyle w:val="SourceCode"/>
-      </w:pPr>
-      <w:r>
-        <w:rPr>
-          <w:rStyle w:val="VerbatimChar"/>
-        </w:rPr>
-        <w:t xml:space="preserve">## Warning: package 'ggplot2' was built under R version 4.1.1</w:t>
-      </w:r>
-    </w:p>
-    <w:p>
-      <w:pPr>
-        <w:pStyle w:val="SourceCode"/>
-      </w:pPr>
-      <w:r>
-        <w:rPr>
-          <w:rStyle w:val="VerbatimChar"/>
-        </w:rPr>
-        <w:t xml:space="preserve">## Warning: package 'readr' was built under R version 4.1.1</w:t>
       </w:r>
     </w:p>
     <w:bookmarkEnd w:id="23"/>
@@ -364,7 +311,7 @@
     <w:tbl>
       <w:tblPr>
         <w:tblStyle w:val="Table"/>
-        <w:tblW w:type="pct" w:w="5000.0"/>
+        <w:tblW w:type="pct" w:w="5000"/>
         <w:tblLook w:firstRow="1" w:lastRow="0" w:firstColumn="0" w:lastColumn="0" w:noHBand="0" w:noVBand="0" w:val="0020"/>
       </w:tblPr>
       <w:tblGrid>
@@ -378,7 +325,11 @@
         <w:gridCol w:w="444"/>
       </w:tblGrid>
       <w:tr>
-        <w:tc>
+        <w:trPr>
+          <w:tblHeader w:val="true"/>
+        </w:trPr>
+        <w:tc>
+          <w:tcPr/>
           <w:p>
             <w:pPr>
               <w:pStyle w:val="Compact"/>
@@ -390,6 +341,7 @@
           </w:p>
         </w:tc>
         <w:tc>
+          <w:tcPr/>
           <w:p>
             <w:pPr>
               <w:pStyle w:val="Compact"/>
@@ -401,6 +353,7 @@
           </w:p>
         </w:tc>
         <w:tc>
+          <w:tcPr/>
           <w:p>
             <w:pPr>
               <w:pStyle w:val="Compact"/>
@@ -412,6 +365,7 @@
           </w:p>
         </w:tc>
         <w:tc>
+          <w:tcPr/>
           <w:p>
             <w:pPr>
               <w:pStyle w:val="Compact"/>
@@ -423,6 +377,7 @@
           </w:p>
         </w:tc>
         <w:tc>
+          <w:tcPr/>
           <w:p>
             <w:pPr>
               <w:pStyle w:val="Compact"/>
@@ -434,6 +389,7 @@
           </w:p>
         </w:tc>
         <w:tc>
+          <w:tcPr/>
           <w:p>
             <w:pPr>
               <w:pStyle w:val="Compact"/>
@@ -445,6 +401,7 @@
           </w:p>
         </w:tc>
         <w:tc>
+          <w:tcPr/>
           <w:p>
             <w:pPr>
               <w:pStyle w:val="Compact"/>
@@ -456,6 +413,7 @@
           </w:p>
         </w:tc>
         <w:tc>
+          <w:tcPr/>
           <w:p>
             <w:pPr>
               <w:pStyle w:val="Compact"/>
@@ -469,6 +427,7 @@
       </w:tr>
       <w:tr>
         <w:tc>
+          <w:tcPr/>
           <w:p>
             <w:pPr>
               <w:pStyle w:val="Compact"/>
@@ -480,6 +439,7 @@
           </w:p>
         </w:tc>
         <w:tc>
+          <w:tcPr/>
           <w:p>
             <w:pPr>
               <w:pStyle w:val="Compact"/>
@@ -491,6 +451,7 @@
           </w:p>
         </w:tc>
         <w:tc>
+          <w:tcPr/>
           <w:p>
             <w:pPr>
               <w:pStyle w:val="Compact"/>
@@ -502,6 +463,7 @@
           </w:p>
         </w:tc>
         <w:tc>
+          <w:tcPr/>
           <w:p>
             <w:pPr>
               <w:pStyle w:val="Compact"/>
@@ -513,6 +475,7 @@
           </w:p>
         </w:tc>
         <w:tc>
+          <w:tcPr/>
           <w:p>
             <w:pPr>
               <w:pStyle w:val="Compact"/>
@@ -524,6 +487,7 @@
           </w:p>
         </w:tc>
         <w:tc>
+          <w:tcPr/>
           <w:p>
             <w:pPr>
               <w:pStyle w:val="Compact"/>
@@ -535,6 +499,7 @@
           </w:p>
         </w:tc>
         <w:tc>
+          <w:tcPr/>
           <w:p>
             <w:pPr>
               <w:pStyle w:val="Compact"/>
@@ -546,6 +511,7 @@
           </w:p>
         </w:tc>
         <w:tc>
+          <w:tcPr/>
           <w:p>
             <w:pPr>
               <w:pStyle w:val="Compact"/>
@@ -559,6 +525,7 @@
       </w:tr>
       <w:tr>
         <w:tc>
+          <w:tcPr/>
           <w:p>
             <w:pPr>
               <w:pStyle w:val="Compact"/>
@@ -570,6 +537,7 @@
           </w:p>
         </w:tc>
         <w:tc>
+          <w:tcPr/>
           <w:p>
             <w:pPr>
               <w:pStyle w:val="Compact"/>
@@ -581,6 +549,7 @@
           </w:p>
         </w:tc>
         <w:tc>
+          <w:tcPr/>
           <w:p>
             <w:pPr>
               <w:pStyle w:val="Compact"/>
@@ -592,6 +561,7 @@
           </w:p>
         </w:tc>
         <w:tc>
+          <w:tcPr/>
           <w:p>
             <w:pPr>
               <w:pStyle w:val="Compact"/>
@@ -603,6 +573,7 @@
           </w:p>
         </w:tc>
         <w:tc>
+          <w:tcPr/>
           <w:p>
             <w:pPr>
               <w:pStyle w:val="Compact"/>
@@ -614,6 +585,7 @@
           </w:p>
         </w:tc>
         <w:tc>
+          <w:tcPr/>
           <w:p>
             <w:pPr>
               <w:pStyle w:val="Compact"/>
@@ -625,6 +597,7 @@
           </w:p>
         </w:tc>
         <w:tc>
+          <w:tcPr/>
           <w:p>
             <w:pPr>
               <w:pStyle w:val="Compact"/>
@@ -636,6 +609,7 @@
           </w:p>
         </w:tc>
         <w:tc>
+          <w:tcPr/>
           <w:p>
             <w:pPr>
               <w:pStyle w:val="Compact"/>
@@ -649,6 +623,7 @@
       </w:tr>
       <w:tr>
         <w:tc>
+          <w:tcPr/>
           <w:p>
             <w:pPr>
               <w:pStyle w:val="Compact"/>
@@ -660,6 +635,7 @@
           </w:p>
         </w:tc>
         <w:tc>
+          <w:tcPr/>
           <w:p>
             <w:pPr>
               <w:pStyle w:val="Compact"/>
@@ -671,6 +647,7 @@
           </w:p>
         </w:tc>
         <w:tc>
+          <w:tcPr/>
           <w:p>
             <w:pPr>
               <w:pStyle w:val="Compact"/>
@@ -682,6 +659,7 @@
           </w:p>
         </w:tc>
         <w:tc>
+          <w:tcPr/>
           <w:p>
             <w:pPr>
               <w:pStyle w:val="Compact"/>
@@ -693,6 +671,7 @@
           </w:p>
         </w:tc>
         <w:tc>
+          <w:tcPr/>
           <w:p>
             <w:pPr>
               <w:pStyle w:val="Compact"/>
@@ -704,6 +683,7 @@
           </w:p>
         </w:tc>
         <w:tc>
+          <w:tcPr/>
           <w:p>
             <w:pPr>
               <w:pStyle w:val="Compact"/>
@@ -715,6 +695,7 @@
           </w:p>
         </w:tc>
         <w:tc>
+          <w:tcPr/>
           <w:p>
             <w:pPr>
               <w:pStyle w:val="Compact"/>
@@ -726,6 +707,7 @@
           </w:p>
         </w:tc>
         <w:tc>
+          <w:tcPr/>
           <w:p>
             <w:pPr>
               <w:pStyle w:val="Compact"/>
@@ -739,6 +721,7 @@
       </w:tr>
       <w:tr>
         <w:tc>
+          <w:tcPr/>
           <w:p>
             <w:pPr>
               <w:pStyle w:val="Compact"/>
@@ -750,6 +733,7 @@
           </w:p>
         </w:tc>
         <w:tc>
+          <w:tcPr/>
           <w:p>
             <w:pPr>
               <w:pStyle w:val="Compact"/>
@@ -761,6 +745,7 @@
           </w:p>
         </w:tc>
         <w:tc>
+          <w:tcPr/>
           <w:p>
             <w:pPr>
               <w:pStyle w:val="Compact"/>
@@ -772,6 +757,7 @@
           </w:p>
         </w:tc>
         <w:tc>
+          <w:tcPr/>
           <w:p>
             <w:pPr>
               <w:pStyle w:val="Compact"/>
@@ -783,6 +769,7 @@
           </w:p>
         </w:tc>
         <w:tc>
+          <w:tcPr/>
           <w:p>
             <w:pPr>
               <w:pStyle w:val="Compact"/>
@@ -794,6 +781,7 @@
           </w:p>
         </w:tc>
         <w:tc>
+          <w:tcPr/>
           <w:p>
             <w:pPr>
               <w:pStyle w:val="Compact"/>
@@ -805,6 +793,7 @@
           </w:p>
         </w:tc>
         <w:tc>
+          <w:tcPr/>
           <w:p>
             <w:pPr>
               <w:pStyle w:val="Compact"/>
@@ -816,6 +805,7 @@
           </w:p>
         </w:tc>
         <w:tc>
+          <w:tcPr/>
           <w:p>
             <w:pPr>
               <w:pStyle w:val="Compact"/>
@@ -829,6 +819,7 @@
       </w:tr>
       <w:tr>
         <w:tc>
+          <w:tcPr/>
           <w:p>
             <w:pPr>
               <w:pStyle w:val="Compact"/>
@@ -840,6 +831,7 @@
           </w:p>
         </w:tc>
         <w:tc>
+          <w:tcPr/>
           <w:p>
             <w:pPr>
               <w:pStyle w:val="Compact"/>
@@ -851,6 +843,7 @@
           </w:p>
         </w:tc>
         <w:tc>
+          <w:tcPr/>
           <w:p>
             <w:pPr>
               <w:pStyle w:val="Compact"/>
@@ -862,6 +855,7 @@
           </w:p>
         </w:tc>
         <w:tc>
+          <w:tcPr/>
           <w:p>
             <w:pPr>
               <w:pStyle w:val="Compact"/>
@@ -873,6 +867,7 @@
           </w:p>
         </w:tc>
         <w:tc>
+          <w:tcPr/>
           <w:p>
             <w:pPr>
               <w:pStyle w:val="Compact"/>
@@ -884,6 +879,7 @@
           </w:p>
         </w:tc>
         <w:tc>
+          <w:tcPr/>
           <w:p>
             <w:pPr>
               <w:pStyle w:val="Compact"/>
@@ -895,6 +891,7 @@
           </w:p>
         </w:tc>
         <w:tc>
+          <w:tcPr/>
           <w:p>
             <w:pPr>
               <w:pStyle w:val="Compact"/>
@@ -906,6 +903,7 @@
           </w:p>
         </w:tc>
         <w:tc>
+          <w:tcPr/>
           <w:p>
             <w:pPr>
               <w:pStyle w:val="Compact"/>
@@ -919,6 +917,7 @@
       </w:tr>
       <w:tr>
         <w:tc>
+          <w:tcPr/>
           <w:p>
             <w:pPr>
               <w:pStyle w:val="Compact"/>
@@ -930,6 +929,7 @@
           </w:p>
         </w:tc>
         <w:tc>
+          <w:tcPr/>
           <w:p>
             <w:pPr>
               <w:pStyle w:val="Compact"/>
@@ -941,6 +941,7 @@
           </w:p>
         </w:tc>
         <w:tc>
+          <w:tcPr/>
           <w:p>
             <w:pPr>
               <w:pStyle w:val="Compact"/>
@@ -952,6 +953,7 @@
           </w:p>
         </w:tc>
         <w:tc>
+          <w:tcPr/>
           <w:p>
             <w:pPr>
               <w:pStyle w:val="Compact"/>
@@ -963,6 +965,7 @@
           </w:p>
         </w:tc>
         <w:tc>
+          <w:tcPr/>
           <w:p>
             <w:pPr>
               <w:pStyle w:val="Compact"/>
@@ -974,6 +977,7 @@
           </w:p>
         </w:tc>
         <w:tc>
+          <w:tcPr/>
           <w:p>
             <w:pPr>
               <w:pStyle w:val="Compact"/>
@@ -985,6 +989,7 @@
           </w:p>
         </w:tc>
         <w:tc>
+          <w:tcPr/>
           <w:p>
             <w:pPr>
               <w:pStyle w:val="Compact"/>
@@ -996,6 +1001,7 @@
           </w:p>
         </w:tc>
         <w:tc>
+          <w:tcPr/>
           <w:p>
             <w:pPr>
               <w:pStyle w:val="Compact"/>
@@ -1009,6 +1015,7 @@
       </w:tr>
       <w:tr>
         <w:tc>
+          <w:tcPr/>
           <w:p>
             <w:pPr>
               <w:pStyle w:val="Compact"/>
@@ -1020,6 +1027,7 @@
           </w:p>
         </w:tc>
         <w:tc>
+          <w:tcPr/>
           <w:p>
             <w:pPr>
               <w:pStyle w:val="Compact"/>
@@ -1031,6 +1039,7 @@
           </w:p>
         </w:tc>
         <w:tc>
+          <w:tcPr/>
           <w:p>
             <w:pPr>
               <w:pStyle w:val="Compact"/>
@@ -1042,6 +1051,7 @@
           </w:p>
         </w:tc>
         <w:tc>
+          <w:tcPr/>
           <w:p>
             <w:pPr>
               <w:pStyle w:val="Compact"/>
@@ -1053,6 +1063,7 @@
           </w:p>
         </w:tc>
         <w:tc>
+          <w:tcPr/>
           <w:p>
             <w:pPr>
               <w:pStyle w:val="Compact"/>
@@ -1064,6 +1075,7 @@
           </w:p>
         </w:tc>
         <w:tc>
+          <w:tcPr/>
           <w:p>
             <w:pPr>
               <w:pStyle w:val="Compact"/>
@@ -1075,6 +1087,7 @@
           </w:p>
         </w:tc>
         <w:tc>
+          <w:tcPr/>
           <w:p>
             <w:pPr>
               <w:pStyle w:val="Compact"/>
@@ -1086,6 +1099,7 @@
           </w:p>
         </w:tc>
         <w:tc>
+          <w:tcPr/>
           <w:p>
             <w:pPr>
               <w:pStyle w:val="Compact"/>
@@ -1099,6 +1113,7 @@
       </w:tr>
       <w:tr>
         <w:tc>
+          <w:tcPr/>
           <w:p>
             <w:pPr>
               <w:pStyle w:val="Compact"/>
@@ -1110,6 +1125,7 @@
           </w:p>
         </w:tc>
         <w:tc>
+          <w:tcPr/>
           <w:p>
             <w:pPr>
               <w:pStyle w:val="Compact"/>
@@ -1121,6 +1137,7 @@
           </w:p>
         </w:tc>
         <w:tc>
+          <w:tcPr/>
           <w:p>
             <w:pPr>
               <w:pStyle w:val="Compact"/>
@@ -1132,6 +1149,7 @@
           </w:p>
         </w:tc>
         <w:tc>
+          <w:tcPr/>
           <w:p>
             <w:pPr>
               <w:pStyle w:val="Compact"/>
@@ -1143,6 +1161,7 @@
           </w:p>
         </w:tc>
         <w:tc>
+          <w:tcPr/>
           <w:p>
             <w:pPr>
               <w:pStyle w:val="Compact"/>
@@ -1154,6 +1173,7 @@
           </w:p>
         </w:tc>
         <w:tc>
+          <w:tcPr/>
           <w:p>
             <w:pPr>
               <w:pStyle w:val="Compact"/>
@@ -1165,6 +1185,7 @@
           </w:p>
         </w:tc>
         <w:tc>
+          <w:tcPr/>
           <w:p>
             <w:pPr>
               <w:pStyle w:val="Compact"/>
@@ -1176,6 +1197,7 @@
           </w:p>
         </w:tc>
         <w:tc>
+          <w:tcPr/>
           <w:p>
             <w:pPr>
               <w:pStyle w:val="Compact"/>
@@ -1189,6 +1211,7 @@
       </w:tr>
       <w:tr>
         <w:tc>
+          <w:tcPr/>
           <w:p>
             <w:pPr>
               <w:pStyle w:val="Compact"/>
@@ -1200,6 +1223,7 @@
           </w:p>
         </w:tc>
         <w:tc>
+          <w:tcPr/>
           <w:p>
             <w:pPr>
               <w:pStyle w:val="Compact"/>
@@ -1211,6 +1235,7 @@
           </w:p>
         </w:tc>
         <w:tc>
+          <w:tcPr/>
           <w:p>
             <w:pPr>
               <w:pStyle w:val="Compact"/>
@@ -1222,6 +1247,7 @@
           </w:p>
         </w:tc>
         <w:tc>
+          <w:tcPr/>
           <w:p>
             <w:pPr>
               <w:pStyle w:val="Compact"/>
@@ -1233,6 +1259,7 @@
           </w:p>
         </w:tc>
         <w:tc>
+          <w:tcPr/>
           <w:p>
             <w:pPr>
               <w:pStyle w:val="Compact"/>
@@ -1244,6 +1271,7 @@
           </w:p>
         </w:tc>
         <w:tc>
+          <w:tcPr/>
           <w:p>
             <w:pPr>
               <w:pStyle w:val="Compact"/>
@@ -1255,6 +1283,7 @@
           </w:p>
         </w:tc>
         <w:tc>
+          <w:tcPr/>
           <w:p>
             <w:pPr>
               <w:pStyle w:val="Compact"/>
@@ -1266,6 +1295,7 @@
           </w:p>
         </w:tc>
         <w:tc>
+          <w:tcPr/>
           <w:p>
             <w:pPr>
               <w:pStyle w:val="Compact"/>
@@ -1279,6 +1309,7 @@
       </w:tr>
       <w:tr>
         <w:tc>
+          <w:tcPr/>
           <w:p>
             <w:pPr>
               <w:pStyle w:val="Compact"/>
@@ -1290,6 +1321,7 @@
           </w:p>
         </w:tc>
         <w:tc>
+          <w:tcPr/>
           <w:p>
             <w:pPr>
               <w:pStyle w:val="Compact"/>
@@ -1301,6 +1333,7 @@
           </w:p>
         </w:tc>
         <w:tc>
+          <w:tcPr/>
           <w:p>
             <w:pPr>
               <w:pStyle w:val="Compact"/>
@@ -1312,6 +1345,7 @@
           </w:p>
         </w:tc>
         <w:tc>
+          <w:tcPr/>
           <w:p>
             <w:pPr>
               <w:pStyle w:val="Compact"/>
@@ -1323,6 +1357,7 @@
           </w:p>
         </w:tc>
         <w:tc>
+          <w:tcPr/>
           <w:p>
             <w:pPr>
               <w:pStyle w:val="Compact"/>
@@ -1334,6 +1369,7 @@
           </w:p>
         </w:tc>
         <w:tc>
+          <w:tcPr/>
           <w:p>
             <w:pPr>
               <w:pStyle w:val="Compact"/>
@@ -1345,6 +1381,7 @@
           </w:p>
         </w:tc>
         <w:tc>
+          <w:tcPr/>
           <w:p>
             <w:pPr>
               <w:pStyle w:val="Compact"/>
@@ -1356,6 +1393,7 @@
           </w:p>
         </w:tc>
         <w:tc>
+          <w:tcPr/>
           <w:p>
             <w:pPr>
               <w:pStyle w:val="Compact"/>
@@ -1402,7 +1440,7 @@
         <w:rPr>
           <w:rStyle w:val="VerbatimChar"/>
         </w:rPr>
-        <w:t xml:space="preserve">## # A tibble: 3 x 6</w:t>
+        <w:t xml:space="preserve">## # A tibble: 3 × 6</w:t>
       </w:r>
       <w:r>
         <w:br/>
@@ -1451,7 +1489,7 @@
       </w:r>
     </w:p>
     <w:bookmarkEnd w:id="25"/>
-    <w:bookmarkStart w:id="27" w:name="graphical-exploration"/>
+    <w:bookmarkStart w:id="29" w:name="graphical-exploration"/>
     <w:p>
       <w:pPr>
         <w:pStyle w:val="Heading2"/>
@@ -1919,12 +1957,12 @@
           <wp:inline>
             <wp:extent cx="4620126" cy="3696101"/>
             <wp:effectExtent b="0" l="0" r="0" t="0"/>
-            <wp:docPr descr="" title="" id="1" name="Picture"/>
+            <wp:docPr descr="" title="" id="27" name="Picture"/>
             <a:graphic>
               <a:graphicData uri="http://schemas.openxmlformats.org/drawingml/2006/picture">
                 <pic:pic>
                   <pic:nvPicPr>
-                    <pic:cNvPr descr="3_rmarkdownsolution_files/figure-docx/unnamed-chunk-4-1.png" id="0" name="Picture"/>
+                    <pic:cNvPr descr="3_rmarkdownsolution_files/figure-docx/unnamed-chunk-4-1.png" id="28" name="Picture"/>
                     <pic:cNvPicPr>
                       <a:picLocks noChangeArrowheads="1" noChangeAspect="1"/>
                     </pic:cNvPicPr>
@@ -1957,8 +1995,8 @@
         </w:drawing>
       </w:r>
     </w:p>
-    <w:bookmarkEnd w:id="27"/>
-    <w:bookmarkStart w:id="29" w:name="the-end"/>
+    <w:bookmarkEnd w:id="29"/>
+    <w:bookmarkStart w:id="33" w:name="the-end"/>
     <w:p>
       <w:pPr>
         <w:pStyle w:val="Heading2"/>
@@ -1984,18 +2022,18 @@
           <wp:inline>
             <wp:extent cx="5334000" cy="3182620"/>
             <wp:effectExtent b="0" l="0" r="0" t="0"/>
-            <wp:docPr descr="" title="" id="1" name="Picture"/>
+            <wp:docPr descr="" title="" id="31" name="Picture"/>
             <a:graphic>
               <a:graphicData uri="http://schemas.openxmlformats.org/drawingml/2006/picture">
                 <pic:pic>
                   <pic:nvPicPr>
-                    <pic:cNvPr descr="lter_penguins.png" id="0" name="Picture"/>
+                    <pic:cNvPr descr="lter_penguins.png" id="32" name="Picture"/>
                     <pic:cNvPicPr>
                       <a:picLocks noChangeArrowheads="1" noChangeAspect="1"/>
                     </pic:cNvPicPr>
                   </pic:nvPicPr>
                   <pic:blipFill>
-                    <a:blip r:embed="rId28"/>
+                    <a:blip r:embed="rId30"/>
                     <a:stretch>
                       <a:fillRect/>
                     </a:stretch>
@@ -2022,8 +2060,8 @@
         </w:drawing>
       </w:r>
     </w:p>
-    <w:bookmarkEnd w:id="29"/>
-    <w:bookmarkStart w:id="33" w:name="references"/>
+    <w:bookmarkEnd w:id="33"/>
+    <w:bookmarkStart w:id="37" w:name="references"/>
     <w:p>
       <w:pPr>
         <w:pStyle w:val="Heading2"/>
@@ -2032,77 +2070,70 @@
         <w:t xml:space="preserve">References</w:t>
       </w:r>
     </w:p>
-    <w:bookmarkStart w:id="32" w:name="refs"/>
-    <w:bookmarkStart w:id="31" w:name="ref-Connors2020"/>
+    <w:bookmarkStart w:id="36" w:name="refs"/>
+    <w:bookmarkStart w:id="35" w:name="ref-Connors2020"/>
     <w:p>
       <w:pPr>
         <w:pStyle w:val="Bibliography"/>
       </w:pPr>
       <w:r>
-        <w:t xml:space="preserve">Connors, Brendan, Michael J. Malick, Gregory T. Ruggerone, Pete Rand, Milo Adkison, James R. Irvine, Robert Campbell, and Kristen Gorman. 2020.</w:t>
+        <w:t xml:space="preserve">Connors, B., M. J. Malick, G. T. Ruggerone, P. Rand, M. Adkison, J. R. Irvine, R. Campbell, et al. 2020.</w:t>
       </w:r>
       <w:r>
         <w:t xml:space="preserve"> </w:t>
       </w:r>
-      <w:r>
-        <w:t xml:space="preserve">“Climate and Competition Influence Sockeye Salmon Population Dynamics Across the</w:t>
-      </w:r>
-      <w:r>
-        <w:t xml:space="preserve"> </w:t>
-      </w:r>
-      <w:r>
-        <w:t xml:space="preserve">Northeast</w:t>
-      </w:r>
-      <w:r>
-        <w:t xml:space="preserve"> </w:t>
-      </w:r>
-      <w:r>
-        <w:t xml:space="preserve">Pacific</w:t>
-      </w:r>
-      <w:r>
-        <w:t xml:space="preserve"> </w:t>
-      </w:r>
-      <w:r>
-        <w:t xml:space="preserve">Ocean</w:t>
-      </w:r>
-      <w:r>
-        <w:t xml:space="preserve">.”</w:t>
-      </w:r>
-      <w:r>
-        <w:t xml:space="preserve"> </w:t>
-      </w:r>
-      <w:r>
-        <w:rPr>
-          <w:iCs/>
-          <w:i/>
-        </w:rPr>
-        <w:t xml:space="preserve">Canadian Journal of Fisheries and Aquatic Sciences</w:t>
-      </w:r>
-      <w:r>
-        <w:t xml:space="preserve"> </w:t>
-      </w:r>
-      <w:r>
-        <w:t xml:space="preserve">77 (6): 943–49.</w:t>
-      </w:r>
-      <w:r>
-        <w:t xml:space="preserve"> </w:t>
-      </w:r>
-      <w:hyperlink r:id="rId30">
+      <w:hyperlink r:id="rId34">
         <w:r>
           <w:rPr>
             <w:rStyle w:val="Hyperlink"/>
           </w:rPr>
-          <w:t xml:space="preserve">https://doi.org/10.1139/cjfas-2019-0422</w:t>
+          <w:t xml:space="preserve">Climate and competition influence sockeye salmon population dynamics across the</w:t>
+        </w:r>
+        <w:r>
+          <w:rPr>
+            <w:rStyle w:val="Hyperlink"/>
+          </w:rPr>
+          <w:t xml:space="preserve"> </w:t>
+        </w:r>
+        <w:r>
+          <w:rPr>
+            <w:rStyle w:val="Hyperlink"/>
+          </w:rPr>
+          <w:t xml:space="preserve">Northeast</w:t>
+        </w:r>
+        <w:r>
+          <w:rPr>
+            <w:rStyle w:val="Hyperlink"/>
+          </w:rPr>
+          <w:t xml:space="preserve"> </w:t>
+        </w:r>
+        <w:r>
+          <w:rPr>
+            <w:rStyle w:val="Hyperlink"/>
+          </w:rPr>
+          <w:t xml:space="preserve">Pacific</w:t>
+        </w:r>
+        <w:r>
+          <w:rPr>
+            <w:rStyle w:val="Hyperlink"/>
+          </w:rPr>
+          <w:t xml:space="preserve"> </w:t>
+        </w:r>
+        <w:r>
+          <w:rPr>
+            <w:rStyle w:val="Hyperlink"/>
+          </w:rPr>
+          <w:t xml:space="preserve">Ocean</w:t>
         </w:r>
       </w:hyperlink>
       <w:r>
-        <w:t xml:space="preserve">.</w:t>
+        <w:t xml:space="preserve">. Canadian Journal of Fisheries and Aquatic Sciences 77:943–949.</w:t>
       </w:r>
     </w:p>
-    <w:bookmarkEnd w:id="31"/>
-    <w:bookmarkEnd w:id="32"/>
-    <w:bookmarkEnd w:id="33"/>
-    <w:bookmarkEnd w:id="34"/>
+    <w:bookmarkEnd w:id="35"/>
+    <w:bookmarkEnd w:id="36"/>
+    <w:bookmarkEnd w:id="37"/>
+    <w:bookmarkEnd w:id="38"/>
     <w:sectPr/>
   </w:body>
 </w:document>
@@ -2134,7 +2165,7 @@
 <file path=word/numbering.xml><?xml version="1.0" encoding="utf-8"?>
 <w:numbering xmlns:w="http://schemas.openxmlformats.org/wordprocessingml/2006/main">
   <w:abstractNum w:abstractNumId="990">
-    <w:nsid w:val="2c1ae401"/>
+    <w:nsid w:val="A990"/>
     <w:multiLevelType w:val="multilevel"/>
     <w:lvl w:ilvl="0">
       <w:numFmt w:val="bullet"/>
@@ -2220,10 +2251,10 @@
   <w:docDefaults>
     <w:rPrDefault>
       <w:rPr>
-        <w:rFonts w:asciiTheme="minorHAnsi" w:eastAsiaTheme="minorHAnsi" w:hAnsiTheme="minorHAnsi" w:cstheme="minorBidi"/>
+        <w:rFonts w:asciiTheme="minorHAnsi" w:cstheme="minorBidi" w:eastAsiaTheme="minorHAnsi" w:hAnsiTheme="minorHAnsi"/>
         <w:sz w:val="24"/>
         <w:szCs w:val="24"/>
-        <w:lang w:val="en-US" w:eastAsia="en-US" w:bidi="ar-SA"/>
+        <w:lang w:bidi="ar-SA" w:eastAsia="en-US" w:val="en-US"/>
       </w:rPr>
     </w:rPrDefault>
     <w:pPrDefault>
@@ -2232,35 +2263,35 @@
       </w:pPr>
     </w:pPrDefault>
   </w:docDefaults>
-  <w:latentStyles w:defLockedState="0" w:defUIPriority="0" w:defSemiHidden="0" w:defUnhideWhenUsed="0" w:defQFormat="0" w:count="276"/>
-  <w:style w:type="paragraph" w:default="1" w:styleId="Normal">
+  <w:latentStyles w:count="276" w:defLockedState="0" w:defQFormat="0" w:defSemiHidden="0" w:defUIPriority="0" w:defUnhideWhenUsed="0"/>
+  <w:style w:default="1" w:styleId="Normal" w:type="paragraph">
     <w:name w:val="Normal"/>
     <w:qFormat/>
   </w:style>
-  <w:style w:type="paragraph" w:styleId="BodyText">
+  <w:style w:styleId="BodyText" w:type="paragraph">
     <w:name w:val="Body Text"/>
     <w:basedOn w:val="Normal"/>
     <w:link w:val="BodyTextChar"/>
     <w:pPr>
-      <w:spacing w:before="180" w:after="180"/>
+      <w:spacing w:after="180" w:before="180"/>
     </w:pPr>
     <w:qFormat/>
   </w:style>
-  <w:style w:type="paragraph" w:customStyle="1" w:styleId="FirstParagraph">
+  <w:style w:customStyle="1" w:styleId="FirstParagraph" w:type="paragraph">
     <w:name w:val="First Paragraph"/>
     <w:basedOn w:val="BodyText"/>
     <w:next w:val="BodyText"/>
     <w:qFormat/>
   </w:style>
-  <w:style w:type="paragraph" w:customStyle="1" w:styleId="Compact">
+  <w:style w:customStyle="1" w:styleId="Compact" w:type="paragraph">
     <w:name w:val="Compact"/>
     <w:basedOn w:val="BodyText"/>
     <w:qFormat/>
     <w:pPr>
-      <w:spacing w:before="36" w:after="36"/>
+      <w:spacing w:after="36" w:before="36"/>
     </w:pPr>
   </w:style>
-  <w:style w:type="paragraph" w:styleId="Title">
+  <w:style w:styleId="Title" w:type="paragraph">
     <w:name w:val="Title"/>
     <w:basedOn w:val="Normal"/>
     <w:next w:val="BodyText"/>
@@ -2268,19 +2299,19 @@
     <w:pPr>
       <w:keepNext/>
       <w:keepLines/>
-      <w:spacing w:before="480" w:after="240"/>
+      <w:spacing w:after="240" w:before="480"/>
       <w:jc w:val="center"/>
     </w:pPr>
     <w:rPr>
-      <w:rFonts w:asciiTheme="majorHAnsi" w:eastAsiaTheme="majorEastAsia" w:hAnsiTheme="majorHAnsi" w:cstheme="majorBidi"/>
+      <w:rFonts w:asciiTheme="majorHAnsi" w:cstheme="majorBidi" w:eastAsiaTheme="majorEastAsia" w:hAnsiTheme="majorHAnsi"/>
       <w:b/>
       <w:bCs/>
-      <w:color w:val="345A8A" w:themeColor="accent1" w:themeShade="B5"/>
+      <w:color w:themeColor="accent1" w:themeShade="B5" w:val="345A8A"/>
       <w:sz w:val="36"/>
       <w:szCs w:val="36"/>
     </w:rPr>
   </w:style>
-  <w:style w:type="paragraph" w:styleId="Subtitle">
+  <w:style w:styleId="Subtitle" w:type="paragraph">
     <w:name w:val="Subtitle"/>
     <w:basedOn w:val="Title"/>
     <w:next w:val="BodyText"/>
@@ -2288,7 +2319,7 @@
     <w:pPr>
       <w:keepNext/>
       <w:keepLines/>
-      <w:spacing w:before="240" w:after="240"/>
+      <w:spacing w:after="240" w:before="240"/>
       <w:jc w:val="center"/>
     </w:pPr>
     <w:rPr>
@@ -2296,7 +2327,7 @@
       <w:szCs w:val="30"/>
     </w:rPr>
   </w:style>
-  <w:style w:type="paragraph" w:customStyle="1" w:styleId="Author">
+  <w:style w:customStyle="1" w:styleId="Author" w:type="paragraph">
     <w:name w:val="Author"/>
     <w:next w:val="BodyText"/>
     <w:qFormat/>
@@ -2306,7 +2337,7 @@
       <w:jc w:val="center"/>
     </w:pPr>
   </w:style>
-  <w:style w:type="paragraph" w:styleId="Date">
+  <w:style w:styleId="Date" w:type="paragraph">
     <w:name w:val="Date"/>
     <w:next w:val="BodyText"/>
     <w:qFormat/>
@@ -2316,7 +2347,7 @@
       <w:jc w:val="center"/>
     </w:pPr>
   </w:style>
-  <w:style w:type="paragraph" w:customStyle="1" w:styleId="Abstract">
+  <w:style w:customStyle="1" w:styleId="Abstract" w:type="paragraph">
     <w:name w:val="Abstract"/>
     <w:basedOn w:val="Normal"/>
     <w:next w:val="BodyText"/>
@@ -2324,14 +2355,14 @@
     <w:pPr>
       <w:keepNext/>
       <w:keepLines/>
-      <w:spacing w:before="300" w:after="300"/>
+      <w:spacing w:after="300" w:before="300"/>
     </w:pPr>
     <w:rPr>
       <w:sz w:val="20"/>
       <w:szCs w:val="20"/>
     </w:rPr>
   </w:style>
-  <w:style w:type="paragraph" w:styleId="Bibliography">
+  <w:style w:styleId="Bibliography" w:type="paragraph">
     <w:name w:val="Bibliography"/>
     <w:basedOn w:val="Normal"/>
     <w:next w:val="Bibliography"/>
@@ -2339,7 +2370,7 @@
     <w:pPr/>
     <w:rPr/>
   </w:style>
-  <w:style w:type="paragraph" w:styleId="Heading1">
+  <w:style w:styleId="Heading1" w:type="paragraph">
     <w:name w:val="Heading 1"/>
     <w:basedOn w:val="Normal"/>
     <w:next w:val="BodyText"/>
@@ -2348,19 +2379,19 @@
     <w:pPr>
       <w:keepNext/>
       <w:keepLines/>
-      <w:spacing w:before="480" w:after="0"/>
+      <w:spacing w:after="0" w:before="480"/>
       <w:outlineLvl w:val="0"/>
     </w:pPr>
     <w:rPr>
-      <w:rFonts w:asciiTheme="majorHAnsi" w:eastAsiaTheme="majorEastAsia" w:hAnsiTheme="majorHAnsi" w:cstheme="majorBidi"/>
+      <w:rFonts w:asciiTheme="majorHAnsi" w:cstheme="majorBidi" w:eastAsiaTheme="majorEastAsia" w:hAnsiTheme="majorHAnsi"/>
       <w:b/>
       <w:bCs/>
-      <w:color w:val="4F81BD" w:themeColor="accent1"/>
+      <w:color w:themeColor="accent1" w:val="4F81BD"/>
       <w:sz w:val="32"/>
       <w:szCs w:val="32"/>
     </w:rPr>
   </w:style>
-  <w:style w:type="paragraph" w:styleId="Heading2">
+  <w:style w:styleId="Heading2" w:type="paragraph">
     <w:name w:val="Heading 2"/>
     <w:basedOn w:val="Normal"/>
     <w:next w:val="BodyText"/>
@@ -2370,19 +2401,19 @@
     <w:pPr>
       <w:keepNext/>
       <w:keepLines/>
-      <w:spacing w:before="200" w:after="0"/>
+      <w:spacing w:after="0" w:before="200"/>
       <w:outlineLvl w:val="1"/>
     </w:pPr>
     <w:rPr>
-      <w:rFonts w:asciiTheme="majorHAnsi" w:eastAsiaTheme="majorEastAsia" w:hAnsiTheme="majorHAnsi" w:cstheme="majorBidi"/>
+      <w:rFonts w:asciiTheme="majorHAnsi" w:cstheme="majorBidi" w:eastAsiaTheme="majorEastAsia" w:hAnsiTheme="majorHAnsi"/>
       <w:b/>
       <w:bCs/>
-      <w:color w:val="4F81BD" w:themeColor="accent1"/>
+      <w:color w:themeColor="accent1" w:val="4F81BD"/>
       <w:sz w:val="28"/>
       <w:szCs w:val="28"/>
     </w:rPr>
   </w:style>
-  <w:style w:type="paragraph" w:styleId="Heading3">
+  <w:style w:styleId="Heading3" w:type="paragraph">
     <w:name w:val="Heading 3"/>
     <w:basedOn w:val="Normal"/>
     <w:next w:val="BodyText"/>
@@ -2392,19 +2423,19 @@
     <w:pPr>
       <w:keepNext/>
       <w:keepLines/>
-      <w:spacing w:before="200" w:after="0"/>
+      <w:spacing w:after="0" w:before="200"/>
       <w:outlineLvl w:val="2"/>
     </w:pPr>
     <w:rPr>
-      <w:rFonts w:asciiTheme="majorHAnsi" w:eastAsiaTheme="majorEastAsia" w:hAnsiTheme="majorHAnsi" w:cstheme="majorBidi"/>
+      <w:rFonts w:asciiTheme="majorHAnsi" w:cstheme="majorBidi" w:eastAsiaTheme="majorEastAsia" w:hAnsiTheme="majorHAnsi"/>
       <w:b/>
       <w:bCs/>
-      <w:color w:val="4F81BD" w:themeColor="accent1"/>
+      <w:color w:themeColor="accent1" w:val="4F81BD"/>
       <w:sz w:val="24"/>
       <w:szCs w:val="24"/>
     </w:rPr>
   </w:style>
-  <w:style w:type="paragraph" w:styleId="Heading4">
+  <w:style w:styleId="Heading4" w:type="paragraph">
     <w:name w:val="Heading 4"/>
     <w:basedOn w:val="Normal"/>
     <w:next w:val="BodyText"/>
@@ -2414,19 +2445,19 @@
     <w:pPr>
       <w:keepNext/>
       <w:keepLines/>
-      <w:spacing w:before="200" w:after="0"/>
+      <w:spacing w:after="0" w:before="200"/>
       <w:outlineLvl w:val="3"/>
     </w:pPr>
     <w:rPr>
-      <w:rFonts w:asciiTheme="majorHAnsi" w:eastAsiaTheme="majorEastAsia" w:hAnsiTheme="majorHAnsi" w:cstheme="majorBidi"/>
+      <w:rFonts w:asciiTheme="majorHAnsi" w:cstheme="majorBidi" w:eastAsiaTheme="majorEastAsia" w:hAnsiTheme="majorHAnsi"/>
       <w:i/>
       <w:bCs/>
-      <w:color w:val="4F81BD" w:themeColor="accent1"/>
+      <w:color w:themeColor="accent1" w:val="4F81BD"/>
       <w:sz w:val="24"/>
       <w:szCs w:val="24"/>
     </w:rPr>
   </w:style>
-  <w:style w:type="paragraph" w:styleId="Heading5">
+  <w:style w:styleId="Heading5" w:type="paragraph">
     <w:name w:val="Heading 5"/>
     <w:basedOn w:val="Normal"/>
     <w:next w:val="BodyText"/>
@@ -2436,18 +2467,18 @@
     <w:pPr>
       <w:keepNext/>
       <w:keepLines/>
-      <w:spacing w:before="200" w:after="0"/>
+      <w:spacing w:after="0" w:before="200"/>
       <w:outlineLvl w:val="4"/>
     </w:pPr>
     <w:rPr>
-      <w:rFonts w:asciiTheme="majorHAnsi" w:eastAsiaTheme="majorEastAsia" w:hAnsiTheme="majorHAnsi" w:cstheme="majorBidi"/>
+      <w:rFonts w:asciiTheme="majorHAnsi" w:cstheme="majorBidi" w:eastAsiaTheme="majorEastAsia" w:hAnsiTheme="majorHAnsi"/>
       <w:iCs/>
-      <w:color w:val="4F81BD" w:themeColor="accent1"/>
+      <w:color w:themeColor="accent1" w:val="4F81BD"/>
       <w:sz w:val="24"/>
       <w:szCs w:val="24"/>
     </w:rPr>
   </w:style>
-  <w:style w:type="paragraph" w:styleId="Heading6">
+  <w:style w:styleId="Heading6" w:type="paragraph">
     <w:name w:val="Heading 6"/>
     <w:basedOn w:val="Normal"/>
     <w:next w:val="BodyText"/>
@@ -2457,17 +2488,17 @@
     <w:pPr>
       <w:keepNext/>
       <w:keepLines/>
-      <w:spacing w:before="200" w:after="0"/>
+      <w:spacing w:after="0" w:before="200"/>
       <w:outlineLvl w:val="5"/>
     </w:pPr>
     <w:rPr>
-      <w:rFonts w:asciiTheme="majorHAnsi" w:eastAsiaTheme="majorEastAsia" w:hAnsiTheme="majorHAnsi" w:cstheme="majorBidi"/>
-      <w:color w:val="4F81BD" w:themeColor="accent1"/>
+      <w:rFonts w:asciiTheme="majorHAnsi" w:cstheme="majorBidi" w:eastAsiaTheme="majorEastAsia" w:hAnsiTheme="majorHAnsi"/>
+      <w:color w:themeColor="accent1" w:val="4F81BD"/>
       <w:sz w:val="24"/>
       <w:szCs w:val="24"/>
     </w:rPr>
   </w:style>
-  <w:style w:type="paragraph" w:styleId="Heading7">
+  <w:style w:styleId="Heading7" w:type="paragraph">
     <w:name w:val="Heading 7"/>
     <w:basedOn w:val="Normal"/>
     <w:next w:val="BodyText"/>
@@ -2477,17 +2508,17 @@
     <w:pPr>
       <w:keepNext/>
       <w:keepLines/>
-      <w:spacing w:before="200" w:after="0"/>
+      <w:spacing w:after="0" w:before="200"/>
       <w:outlineLvl w:val="6"/>
     </w:pPr>
     <w:rPr>
-      <w:rFonts w:asciiTheme="majorHAnsi" w:eastAsiaTheme="majorEastAsia" w:hAnsiTheme="majorHAnsi" w:cstheme="majorBidi"/>
-      <w:color w:val="4F81BD" w:themeColor="accent1"/>
+      <w:rFonts w:asciiTheme="majorHAnsi" w:cstheme="majorBidi" w:eastAsiaTheme="majorEastAsia" w:hAnsiTheme="majorHAnsi"/>
+      <w:color w:themeColor="accent1" w:val="4F81BD"/>
       <w:sz w:val="24"/>
       <w:szCs w:val="24"/>
     </w:rPr>
   </w:style>
-  <w:style w:type="paragraph" w:styleId="Heading8">
+  <w:style w:styleId="Heading8" w:type="paragraph">
     <w:name w:val="Heading 8"/>
     <w:basedOn w:val="Normal"/>
     <w:next w:val="BodyText"/>
@@ -2497,17 +2528,17 @@
     <w:pPr>
       <w:keepNext/>
       <w:keepLines/>
-      <w:spacing w:before="200" w:after="0"/>
+      <w:spacing w:after="0" w:before="200"/>
       <w:outlineLvl w:val="7"/>
     </w:pPr>
     <w:rPr>
-      <w:rFonts w:asciiTheme="majorHAnsi" w:eastAsiaTheme="majorEastAsia" w:hAnsiTheme="majorHAnsi" w:cstheme="majorBidi"/>
-      <w:color w:val="4F81BD" w:themeColor="accent1"/>
+      <w:rFonts w:asciiTheme="majorHAnsi" w:cstheme="majorBidi" w:eastAsiaTheme="majorEastAsia" w:hAnsiTheme="majorHAnsi"/>
+      <w:color w:themeColor="accent1" w:val="4F81BD"/>
       <w:sz w:val="24"/>
       <w:szCs w:val="24"/>
     </w:rPr>
   </w:style>
-  <w:style w:type="paragraph" w:styleId="Heading9">
+  <w:style w:styleId="Heading9" w:type="paragraph">
     <w:name w:val="Heading 9"/>
     <w:basedOn w:val="Normal"/>
     <w:next w:val="BodyText"/>
@@ -2517,17 +2548,17 @@
     <w:pPr>
       <w:keepNext/>
       <w:keepLines/>
-      <w:spacing w:before="200" w:after="0"/>
+      <w:spacing w:after="0" w:before="200"/>
       <w:outlineLvl w:val="8"/>
     </w:pPr>
     <w:rPr>
-      <w:rFonts w:asciiTheme="majorHAnsi" w:eastAsiaTheme="majorEastAsia" w:hAnsiTheme="majorHAnsi" w:cstheme="majorBidi"/>
-      <w:color w:val="4F81BD" w:themeColor="accent1"/>
+      <w:rFonts w:asciiTheme="majorHAnsi" w:cstheme="majorBidi" w:eastAsiaTheme="majorEastAsia" w:hAnsiTheme="majorHAnsi"/>
+      <w:color w:themeColor="accent1" w:val="4F81BD"/>
       <w:sz w:val="24"/>
       <w:szCs w:val="24"/>
     </w:rPr>
   </w:style>
-  <w:style w:type="paragraph" w:styleId="BlockText">
+  <w:style w:styleId="BlockText" w:type="paragraph">
     <w:name w:val="Block Text"/>
     <w:basedOn w:val="BodyText"/>
     <w:next w:val="BodyText"/>
@@ -2535,11 +2566,11 @@
     <w:unhideWhenUsed/>
     <w:qFormat/>
     <w:pPr>
-      <w:spacing w:before="100" w:after="100"/>
+      <w:spacing w:after="100" w:before="100"/>
       <w:ind w:firstLine="0" w:left="480" w:right="480"/>
     </w:pPr>
   </w:style>
-  <w:style w:type="paragraph" w:styleId="FootnoteText">
+  <w:style w:styleId="FootnoteText" w:type="paragraph">
     <w:name w:val="Footnote Text"/>
     <w:basedOn w:val="Normal"/>
     <w:next w:val="FootnoteText"/>
@@ -2547,30 +2578,30 @@
     <w:unhideWhenUsed/>
     <w:qFormat/>
   </w:style>
-  <w:style w:type="character" w:default="1" w:styleId="DefaultParagraphFont">
+  <w:style w:default="1" w:styleId="DefaultParagraphFont" w:type="character">
     <w:name w:val="Default Paragraph Font"/>
     <w:semiHidden/>
     <w:unhideWhenUsed/>
   </w:style>
-  <w:style w:type="table" w:default="1" w:styleId="Table">
+  <w:style w:default="1" w:styleId="Table" w:type="table">
     <w:name w:val="Table"/>
     <w:basedOn w:val="TableNormal"/>
     <w:semiHidden/>
     <w:unhideWhenUsed/>
     <w:qFormat/>
     <w:tblPr>
-      <w:tblInd w:w="0" w:type="dxa"/>
+      <w:tblInd w:type="dxa" w:w="0"/>
       <w:tblCellMar>
-        <w:top w:w="0" w:type="dxa"/>
-        <w:left w:w="108" w:type="dxa"/>
-        <w:bottom w:w="0" w:type="dxa"/>
-        <w:right w:w="108" w:type="dxa"/>
+        <w:top w:type="dxa" w:w="0"/>
+        <w:left w:type="dxa" w:w="108"/>
+        <w:bottom w:type="dxa" w:w="0"/>
+        <w:right w:type="dxa" w:w="108"/>
       </w:tblCellMar>
     </w:tblPr>
     <w:tblStylePr w:type="firstRow">
       <w:tblPr>
         <w:jc w:val="left"/>
-        <w:tblInd w:w="0" w:type="dxa"/>
+        <w:tblInd w:type="dxa" w:w="0"/>
       </w:tblPr>
       <w:trPr>
         <w:jc w:val="left"/>
@@ -2583,7 +2614,7 @@
       </w:tcPr>
     </w:tblStylePr>
   </w:style>
-  <w:style w:type="paragraph" w:customStyle="1" w:styleId="DefinitionTerm">
+  <w:style w:customStyle="1" w:styleId="DefinitionTerm" w:type="paragraph">
     <w:name w:val="Definition Term"/>
     <w:basedOn w:val="Normal"/>
     <w:next w:val="Definition"/>
@@ -2596,49 +2627,49 @@
       <w:b/>
     </w:rPr>
   </w:style>
-  <w:style w:type="paragraph" w:customStyle="1" w:styleId="Definition">
+  <w:style w:customStyle="1" w:styleId="Definition" w:type="paragraph">
     <w:name w:val="Definition"/>
     <w:basedOn w:val="Normal"/>
   </w:style>
-  <w:style w:type="paragraph" w:styleId="Caption">
+  <w:style w:styleId="Caption" w:type="paragraph">
     <w:name w:val="Caption"/>
     <w:basedOn w:val="Normal"/>
     <w:link w:val="BodyTextChar"/>
     <w:pPr>
-      <w:spacing w:before="0" w:after="120"/>
+      <w:spacing w:after="120" w:before="0"/>
     </w:pPr>
     <w:rPr>
       <w:i/>
     </w:rPr>
   </w:style>
-  <w:style w:type="paragraph" w:customStyle="1" w:styleId="TableCaption">
+  <w:style w:customStyle="1" w:styleId="TableCaption" w:type="paragraph">
     <w:name w:val="Table Caption"/>
     <w:basedOn w:val="Caption"/>
     <w:pPr>
       <w:keepNext/>
     </w:pPr>
   </w:style>
-  <w:style w:type="paragraph" w:customStyle="1" w:styleId="ImageCaption">
+  <w:style w:customStyle="1" w:styleId="ImageCaption" w:type="paragraph">
     <w:name w:val="Image Caption"/>
     <w:basedOn w:val="Caption"/>
   </w:style>
-  <w:style w:type="paragraph" w:customStyle="1" w:styleId="Figure">
+  <w:style w:customStyle="1" w:styleId="Figure" w:type="paragraph">
     <w:name w:val="Figure"/>
     <w:basedOn w:val="Normal"/>
   </w:style>
-  <w:style w:type="paragraph" w:customStyle="1" w:styleId="CaptionedFigure">
+  <w:style w:customStyle="1" w:styleId="CaptionedFigure" w:type="paragraph">
     <w:name w:val="Captioned Figure"/>
     <w:basedOn w:val="Figure"/>
     <w:pPr>
       <w:keepNext/>
     </w:pPr>
   </w:style>
-  <w:style w:type="character" w:customStyle="1" w:styleId="BodyTextChar">
+  <w:style w:customStyle="1" w:styleId="BodyTextChar" w:type="character">
     <w:name w:val="Body Text Char"/>
     <w:basedOn w:val="DefaultParagraphFont"/>
     <w:link w:val="BodyText"/>
   </w:style>
-  <w:style w:type="character" w:customStyle="1" w:styleId="VerbatimChar">
+  <w:style w:customStyle="1" w:styleId="VerbatimChar" w:type="character">
     <w:name w:val="Verbatim Char"/>
     <w:basedOn w:val="BodyTextChar"/>
     <w:rPr>
@@ -2646,25 +2677,25 @@
       <w:sz w:val="22"/>
     </w:rPr>
   </w:style>
-  <w:style w:type="character" w:customStyle="1" w:styleId="SectionNumber">
+  <w:style w:customStyle="1" w:styleId="SectionNumber" w:type="character">
     <w:name w:val="Section Number"/>
     <w:basedOn w:val="BodyTextChar"/>
   </w:style>
-  <w:style w:type="character" w:styleId="FootnoteReference">
+  <w:style w:styleId="FootnoteReference" w:type="character">
     <w:name w:val="Footnote Reference"/>
     <w:basedOn w:val="BodyTextChar"/>
     <w:rPr>
       <w:vertAlign w:val="superscript"/>
     </w:rPr>
   </w:style>
-  <w:style w:type="character" w:styleId="Hyperlink">
+  <w:style w:styleId="Hyperlink" w:type="character">
     <w:name w:val="Hyperlink"/>
     <w:basedOn w:val="BodyTextChar"/>
     <w:rPr>
-      <w:color w:val="4F81BD" w:themeColor="accent1"/>
-    </w:rPr>
-  </w:style>
-  <w:style w:type="paragraph" w:styleId="TOCHeading">
+      <w:color w:themeColor="accent1" w:val="4F81BD"/>
+    </w:rPr>
+  </w:style>
+  <w:style w:styleId="TOCHeading" w:type="paragraph">
     <w:name w:val="TOC Heading"/>
     <w:basedOn w:val="Heading1"/>
     <w:next w:val="BodyText"/>
@@ -2676,10 +2707,10 @@
       <w:outlineLvl w:val="9"/>
     </w:pPr>
     <w:rPr>
-      <w:rFonts w:asciiTheme="majorHAnsi" w:eastAsiaTheme="majorEastAsia" w:hAnsiTheme="majorHAnsi" w:cstheme="majorBidi"/>
+      <w:rFonts w:asciiTheme="majorHAnsi" w:cstheme="majorBidi" w:eastAsiaTheme="majorEastAsia" w:hAnsiTheme="majorHAnsi"/>
       <w:b w:val="0"/>
       <w:bCs w:val="0"/>
-      <w:color w:val="365F91" w:themeColor="accent1" w:themeShade="BF"/>
+      <w:color w:themeColor="accent1" w:themeShade="BF" w:val="365F91"/>
     </w:rPr>
   </w:style>
   <w:style w:type="paragraph" w:customStyle="1" w:styleId="SourceCode">

</xml_diff>